<commit_message>
add part of system design
</commit_message>
<xml_diff>
--- a/Report.docx
+++ b/Report.docx
@@ -10545,10 +10545,1906 @@
     </w:p>
     <w:p>
       <w:pPr>
-        <w:bidi/>
-        <w:rPr>
-          <w:rFonts w:ascii="Segoe UI" w:hAnsi="Segoe UI" w:cs="Segoe UI"/>
-          <w:rtl/>
+        <w:pStyle w:val="Heading2"/>
+        <w:bidi/>
+        <w:rPr>
+          <w:rtl/>
+          <w:lang w:bidi="ar-SY"/>
+        </w:rPr>
+      </w:pPr>
+      <w:r>
+        <w:rPr>
+          <w:rFonts w:hint="cs"/>
+          <w:rtl/>
+          <w:lang w:bidi="ar-SY"/>
+        </w:rPr>
+        <w:t>نظام البلوكتشين:</w:t>
+      </w:r>
+    </w:p>
+    <w:p>
+      <w:pPr>
+        <w:bidi/>
+        <w:rPr>
+          <w:rFonts w:hint="cs"/>
+          <w:rtl/>
+          <w:lang w:bidi="ar-SY"/>
+        </w:rPr>
+      </w:pPr>
+      <w:r>
+        <w:rPr>
+          <w:rFonts w:cs="Arial"/>
+          <w:rtl/>
+          <w:lang w:bidi="ar-SY"/>
+        </w:rPr>
+        <w:drawing>
+          <wp:inline distT="0" distB="0" distL="0" distR="0" wp14:anchorId="63593C88" wp14:editId="717412EE">
+            <wp:extent cx="5943600" cy="2780665"/>
+            <wp:effectExtent l="0" t="0" r="0" b="635"/>
+            <wp:docPr id="1" name="Picture 1"/>
+            <wp:cNvGraphicFramePr>
+              <a:graphicFrameLocks xmlns:a="http://schemas.openxmlformats.org/drawingml/2006/main" noChangeAspect="1"/>
+            </wp:cNvGraphicFramePr>
+            <a:graphic xmlns:a="http://schemas.openxmlformats.org/drawingml/2006/main">
+              <a:graphicData uri="http://schemas.openxmlformats.org/drawingml/2006/picture">
+                <pic:pic xmlns:pic="http://schemas.openxmlformats.org/drawingml/2006/picture">
+                  <pic:nvPicPr>
+                    <pic:cNvPr id="1" name=""/>
+                    <pic:cNvPicPr/>
+                  </pic:nvPicPr>
+                  <pic:blipFill>
+                    <a:blip r:embed="rId12"/>
+                    <a:stretch>
+                      <a:fillRect/>
+                    </a:stretch>
+                  </pic:blipFill>
+                  <pic:spPr>
+                    <a:xfrm>
+                      <a:off x="0" y="0"/>
+                      <a:ext cx="5943600" cy="2780665"/>
+                    </a:xfrm>
+                    <a:prstGeom prst="rect">
+                      <a:avLst/>
+                    </a:prstGeom>
+                  </pic:spPr>
+                </pic:pic>
+              </a:graphicData>
+            </a:graphic>
+          </wp:inline>
+        </w:drawing>
+      </w:r>
+    </w:p>
+    <w:p>
+      <w:pPr>
+        <w:bidi/>
+        <w:rPr>
+          <w:lang w:bidi="ar-SY"/>
+        </w:rPr>
+      </w:pPr>
+      <w:r>
+        <w:rPr>
+          <w:rFonts w:cs="Arial" w:hint="cs"/>
+          <w:rtl/>
+          <w:lang w:bidi="ar-SY"/>
+        </w:rPr>
+        <w:t>ن</w:t>
+      </w:r>
+      <w:r>
+        <w:rPr>
+          <w:rFonts w:cs="Arial"/>
+          <w:rtl/>
+          <w:lang w:bidi="ar-SY"/>
+        </w:rPr>
+        <w:t xml:space="preserve">ظرة عامة شاملة على مكوّنات شبكة </w:t>
+      </w:r>
+      <w:r>
+        <w:rPr>
+          <w:lang w:bidi="ar-SY"/>
+        </w:rPr>
+        <w:t>Hyperledger Fabric</w:t>
+      </w:r>
+    </w:p>
+    <w:p>
+      <w:pPr>
+        <w:bidi/>
+        <w:rPr>
+          <w:lang w:bidi="ar-SY"/>
+        </w:rPr>
+      </w:pPr>
+      <w:r>
+        <w:rPr>
+          <w:rFonts w:cs="Arial"/>
+          <w:rtl/>
+          <w:lang w:bidi="ar-SY"/>
+        </w:rPr>
+        <w:t xml:space="preserve">تتكون شبكة </w:t>
+      </w:r>
+      <w:r>
+        <w:rPr>
+          <w:lang w:bidi="ar-SY"/>
+        </w:rPr>
+        <w:t>Hyperledger Fabric</w:t>
+      </w:r>
+      <w:r>
+        <w:rPr>
+          <w:rFonts w:cs="Arial"/>
+          <w:rtl/>
+          <w:lang w:bidi="ar-SY"/>
+        </w:rPr>
+        <w:t xml:space="preserve"> من مجموعة متكاملة من المكوّنات،</w:t>
+      </w:r>
+      <w:r>
+        <w:rPr>
+          <w:rFonts w:cs="Arial" w:hint="cs"/>
+          <w:rtl/>
+          <w:lang w:bidi="ar-SY"/>
+        </w:rPr>
+        <w:t xml:space="preserve"> </w:t>
+      </w:r>
+      <w:r>
+        <w:rPr>
+          <w:rFonts w:cs="Arial"/>
+          <w:rtl/>
+          <w:lang w:bidi="ar-SY"/>
+        </w:rPr>
+        <w:t>كل مكوّن يلعب دوراً حاسماً في ضمان تكامل العمليات وسلامة المعاملات، من إدارة الهويات إلى تنفيذ المعاملات وتحديث دفاتر الأستاذ. وفيما يلي تفصيل موسّع لأبرز هذه المكونات:</w:t>
+      </w:r>
+    </w:p>
+    <w:p>
+      <w:pPr>
+        <w:bidi/>
+        <w:rPr>
+          <w:lang w:bidi="ar-SY"/>
+        </w:rPr>
+      </w:pPr>
+    </w:p>
+    <w:p>
+      <w:pPr>
+        <w:pStyle w:val="Heading3"/>
+        <w:bidi/>
+        <w:rPr>
+          <w:lang w:bidi="ar-SY"/>
+        </w:rPr>
+      </w:pPr>
+      <w:r>
+        <w:rPr>
+          <w:rFonts w:cs="Arial"/>
+          <w:rtl/>
+          <w:lang w:bidi="ar-SY"/>
+        </w:rPr>
+        <w:t>سلطات الشهادات (</w:t>
+      </w:r>
+      <w:r>
+        <w:rPr>
+          <w:lang w:bidi="ar-SY"/>
+        </w:rPr>
+        <w:t>Certificate Authorities – CAs</w:t>
+      </w:r>
+      <w:r>
+        <w:rPr>
+          <w:rFonts w:cs="Arial"/>
+          <w:rtl/>
+          <w:lang w:bidi="ar-SY"/>
+        </w:rPr>
+        <w:t>)</w:t>
+      </w:r>
+    </w:p>
+    <w:p>
+      <w:pPr>
+        <w:bidi/>
+        <w:rPr>
+          <w:lang w:bidi="ar-SY"/>
+        </w:rPr>
+      </w:pPr>
+      <w:r>
+        <w:rPr>
+          <w:rFonts w:cs="Arial"/>
+          <w:rtl/>
+          <w:lang w:bidi="ar-SY"/>
+        </w:rPr>
+        <w:t xml:space="preserve">تُعد سلطات الشهادات حجر الأساس في منظومة الهوية داخل </w:t>
+      </w:r>
+      <w:r>
+        <w:rPr>
+          <w:lang w:bidi="ar-SY"/>
+        </w:rPr>
+        <w:t>Fabric</w:t>
+      </w:r>
+      <w:r>
+        <w:rPr>
+          <w:rFonts w:cs="Arial"/>
+          <w:rtl/>
+          <w:lang w:bidi="ar-SY"/>
+        </w:rPr>
+        <w:t>، إذ تُصدر وتدير الشهادات الرقمية التي تُستخدم لمصادقة العقد والمستخدمين والخدمات. يحتوي النظام على سلطة شهادات مستقلة لكل مؤسسة لضمان الفصل الكامل للثقة.</w:t>
+      </w:r>
+    </w:p>
+    <w:p>
+      <w:pPr>
+        <w:bidi/>
+        <w:rPr>
+          <w:lang w:bidi="ar-SY"/>
+        </w:rPr>
+      </w:pPr>
+      <w:r>
+        <w:rPr>
+          <w:lang w:bidi="ar-SY"/>
+        </w:rPr>
+        <w:t>CA Org1</w:t>
+      </w:r>
+      <w:r>
+        <w:rPr>
+          <w:rFonts w:hint="cs"/>
+          <w:rtl/>
+          <w:lang w:bidi="ar-SY"/>
+        </w:rPr>
+        <w:t>:</w:t>
+      </w:r>
+      <w:r>
+        <w:rPr>
+          <w:rFonts w:cs="Arial"/>
+          <w:rtl/>
+          <w:lang w:bidi="ar-SY"/>
+        </w:rPr>
+        <w:t xml:space="preserve"> تُمثّل المصدر الرسمي للثقة في المؤسسة الأولى</w:t>
+      </w:r>
+      <w:r>
+        <w:rPr>
+          <w:rFonts w:cs="Arial" w:hint="cs"/>
+          <w:rtl/>
+          <w:lang w:bidi="ar-SY"/>
+        </w:rPr>
+        <w:t>، حيث</w:t>
+      </w:r>
+      <w:r>
+        <w:rPr>
+          <w:rFonts w:cs="Arial" w:hint="cs"/>
+          <w:rtl/>
+          <w:lang w:bidi="ar-SY"/>
+        </w:rPr>
+        <w:t xml:space="preserve"> </w:t>
+      </w:r>
+      <w:r>
+        <w:rPr>
+          <w:rFonts w:cs="Arial"/>
+          <w:rtl/>
+          <w:lang w:bidi="ar-SY"/>
+        </w:rPr>
+        <w:t xml:space="preserve">تُولّد شهادات </w:t>
+      </w:r>
+      <w:r>
+        <w:rPr>
+          <w:lang w:bidi="ar-SY"/>
+        </w:rPr>
+        <w:t>X.509</w:t>
+      </w:r>
+      <w:r>
+        <w:rPr>
+          <w:rFonts w:cs="Arial"/>
+          <w:rtl/>
+          <w:lang w:bidi="ar-SY"/>
+        </w:rPr>
+        <w:t xml:space="preserve"> لجميع الكيانات (عقد نظيرة، مدراء، </w:t>
+      </w:r>
+      <w:r>
+        <w:rPr>
+          <w:rFonts w:cs="Arial" w:hint="cs"/>
+          <w:rtl/>
+          <w:lang w:bidi="ar-SY"/>
+        </w:rPr>
+        <w:t>مستخدمون)</w:t>
+      </w:r>
+      <w:r>
+        <w:rPr>
+          <w:rFonts w:cs="Arial" w:hint="cs"/>
+          <w:rtl/>
+          <w:lang w:bidi="ar-SY"/>
+        </w:rPr>
+        <w:t xml:space="preserve"> </w:t>
+      </w:r>
+      <w:r>
+        <w:rPr>
+          <w:rFonts w:cs="Arial" w:hint="eastAsia"/>
+          <w:rtl/>
+          <w:lang w:bidi="ar-SY"/>
+        </w:rPr>
+        <w:t>،</w:t>
+      </w:r>
+      <w:r>
+        <w:rPr>
+          <w:rFonts w:cs="Arial" w:hint="cs"/>
+          <w:rtl/>
+          <w:lang w:bidi="ar-SY"/>
+        </w:rPr>
+        <w:t xml:space="preserve"> </w:t>
+      </w:r>
+      <w:r>
+        <w:rPr>
+          <w:rFonts w:cs="Arial"/>
+          <w:rtl/>
+          <w:lang w:bidi="ar-SY"/>
+        </w:rPr>
+        <w:t>تُدير دورة حياة الشهادة بما في ذلك التجديد والإلغاء عند الحاجة</w:t>
+      </w:r>
+      <w:r>
+        <w:rPr>
+          <w:rFonts w:cs="Arial" w:hint="cs"/>
+          <w:rtl/>
+          <w:lang w:bidi="ar-SY"/>
+        </w:rPr>
+        <w:t>، و</w:t>
+      </w:r>
+      <w:r>
+        <w:rPr>
+          <w:rFonts w:cs="Arial"/>
+          <w:rtl/>
+          <w:lang w:bidi="ar-SY"/>
+        </w:rPr>
+        <w:t xml:space="preserve">تُتيح لكل مكوّن داخل </w:t>
+      </w:r>
+      <w:r>
+        <w:rPr>
+          <w:lang w:bidi="ar-SY"/>
+        </w:rPr>
+        <w:t>Org1</w:t>
+      </w:r>
+      <w:r>
+        <w:rPr>
+          <w:rFonts w:cs="Arial"/>
+          <w:rtl/>
+          <w:lang w:bidi="ar-SY"/>
+        </w:rPr>
+        <w:t xml:space="preserve"> التفاعل بشكل آمن من خلال بروتوكول </w:t>
+      </w:r>
+      <w:r>
+        <w:rPr>
+          <w:lang w:bidi="ar-SY"/>
+        </w:rPr>
+        <w:t>TLS</w:t>
+      </w:r>
+      <w:r>
+        <w:rPr>
+          <w:rFonts w:cs="Arial"/>
+          <w:rtl/>
+          <w:lang w:bidi="ar-SY"/>
+        </w:rPr>
+        <w:t>.</w:t>
+      </w:r>
+    </w:p>
+    <w:p>
+      <w:pPr>
+        <w:bidi/>
+        <w:rPr>
+          <w:lang w:bidi="ar-SY"/>
+        </w:rPr>
+      </w:pPr>
+      <w:r>
+        <w:rPr>
+          <w:lang w:bidi="ar-SY"/>
+        </w:rPr>
+        <w:t>:CA Org2</w:t>
+      </w:r>
+      <w:r>
+        <w:rPr>
+          <w:rFonts w:cs="Arial"/>
+          <w:rtl/>
+          <w:lang w:bidi="ar-SY"/>
+        </w:rPr>
+        <w:t xml:space="preserve"> تُقدّم نفس الوظائف للمؤسسة الثانية، لكن بشكل مستقل تماماً.</w:t>
+      </w:r>
+    </w:p>
+    <w:p>
+      <w:pPr>
+        <w:bidi/>
+        <w:rPr>
+          <w:lang w:bidi="ar-SY"/>
+        </w:rPr>
+      </w:pPr>
+      <w:r>
+        <w:rPr>
+          <w:rFonts w:cs="Arial"/>
+          <w:rtl/>
+          <w:lang w:bidi="ar-SY"/>
+        </w:rPr>
+        <w:t>أهمية هذه الطبقة تكمن في أنها تُمثّل جذر الثقة (</w:t>
+      </w:r>
+      <w:r>
+        <w:rPr>
+          <w:lang w:bidi="ar-SY"/>
+        </w:rPr>
+        <w:t>Root of Trust</w:t>
+      </w:r>
+      <w:r>
+        <w:rPr>
+          <w:rFonts w:cs="Arial"/>
+          <w:rtl/>
+          <w:lang w:bidi="ar-SY"/>
+        </w:rPr>
+        <w:t xml:space="preserve">) في شبكة </w:t>
+      </w:r>
+      <w:r>
+        <w:rPr>
+          <w:lang w:bidi="ar-SY"/>
+        </w:rPr>
+        <w:t>Fabric</w:t>
+      </w:r>
+      <w:r>
+        <w:rPr>
+          <w:rFonts w:cs="Arial"/>
+          <w:rtl/>
+          <w:lang w:bidi="ar-SY"/>
+        </w:rPr>
+        <w:t xml:space="preserve">، وكل معاملة أو اتصال لا يمكن تنفيذه ما لم يكن مدعوماً بهوية صادرة من </w:t>
+      </w:r>
+      <w:r>
+        <w:rPr>
+          <w:lang w:bidi="ar-SY"/>
+        </w:rPr>
+        <w:t>CA</w:t>
+      </w:r>
+      <w:r>
+        <w:rPr>
+          <w:rFonts w:cs="Arial"/>
+          <w:rtl/>
+          <w:lang w:bidi="ar-SY"/>
+        </w:rPr>
+        <w:t xml:space="preserve"> معترف بها.</w:t>
+      </w:r>
+    </w:p>
+    <w:p>
+      <w:pPr>
+        <w:bidi/>
+        <w:rPr>
+          <w:lang w:bidi="ar-SY"/>
+        </w:rPr>
+      </w:pPr>
+    </w:p>
+    <w:p>
+      <w:pPr>
+        <w:pStyle w:val="Heading3"/>
+        <w:bidi/>
+        <w:rPr>
+          <w:lang w:bidi="ar-SY"/>
+        </w:rPr>
+      </w:pPr>
+      <w:r>
+        <w:rPr>
+          <w:rtl/>
+          <w:lang w:bidi="ar-SY"/>
+        </w:rPr>
+        <w:t>المنظمات النظيرة (</w:t>
+      </w:r>
+      <w:r>
+        <w:rPr>
+          <w:lang w:bidi="ar-SY"/>
+        </w:rPr>
+        <w:t>Peer Organizations</w:t>
+      </w:r>
+      <w:r>
+        <w:rPr>
+          <w:rtl/>
+          <w:lang w:bidi="ar-SY"/>
+        </w:rPr>
+        <w:t>)</w:t>
+      </w:r>
+    </w:p>
+    <w:p>
+      <w:pPr>
+        <w:bidi/>
+        <w:rPr>
+          <w:lang w:bidi="ar-SY"/>
+        </w:rPr>
+      </w:pPr>
+      <w:r>
+        <w:rPr>
+          <w:rFonts w:cs="Arial"/>
+          <w:rtl/>
+          <w:lang w:bidi="ar-SY"/>
+        </w:rPr>
+        <w:lastRenderedPageBreak/>
+        <w:t>تمثّل كل مؤسسة مجموعة من العقد النظيرة (</w:t>
+      </w:r>
+      <w:r>
+        <w:rPr>
+          <w:lang w:bidi="ar-SY"/>
+        </w:rPr>
+        <w:t>Peers</w:t>
+      </w:r>
+      <w:r>
+        <w:rPr>
+          <w:rFonts w:cs="Arial"/>
+          <w:rtl/>
+          <w:lang w:bidi="ar-SY"/>
+        </w:rPr>
+        <w:t>) المسؤولة عن تنفيذ المعاملات، تخزين دفتر الأستاذ، وتوفير خدمات التأييد (</w:t>
+      </w:r>
+      <w:r>
+        <w:rPr>
+          <w:lang w:bidi="ar-SY"/>
+        </w:rPr>
+        <w:t>Endorsement</w:t>
+      </w:r>
+      <w:r>
+        <w:rPr>
+          <w:rFonts w:cs="Arial"/>
+          <w:rtl/>
+          <w:lang w:bidi="ar-SY"/>
+        </w:rPr>
+        <w:t>).</w:t>
+      </w:r>
+    </w:p>
+    <w:p>
+      <w:pPr>
+        <w:bidi/>
+        <w:rPr>
+          <w:lang w:bidi="ar-SY"/>
+        </w:rPr>
+      </w:pPr>
+      <w:r>
+        <w:rPr>
+          <w:lang w:bidi="ar-SY"/>
+        </w:rPr>
+        <w:t>Peer0 Org1</w:t>
+      </w:r>
+      <w:r>
+        <w:rPr>
+          <w:rFonts w:hint="cs"/>
+          <w:rtl/>
+          <w:lang w:bidi="ar-SY"/>
+        </w:rPr>
+        <w:t>:</w:t>
+      </w:r>
+      <w:r>
+        <w:rPr>
+          <w:rFonts w:cs="Arial"/>
+          <w:rtl/>
+          <w:lang w:bidi="ar-SY"/>
+        </w:rPr>
+        <w:t xml:space="preserve"> تُعد العقدة النظيرة الرئيسية للمؤسسة الأولى</w:t>
+      </w:r>
+      <w:r>
+        <w:rPr>
+          <w:rFonts w:cs="Arial" w:hint="cs"/>
+          <w:rtl/>
+          <w:lang w:bidi="ar-SY"/>
+        </w:rPr>
+        <w:t xml:space="preserve">، حيث </w:t>
+      </w:r>
+      <w:r>
+        <w:rPr>
+          <w:rFonts w:cs="Arial"/>
+          <w:rtl/>
+          <w:lang w:bidi="ar-SY"/>
+        </w:rPr>
+        <w:t>تحتفظ بنسخة من دفتر الأستاذ وتنفّذ العقود الذكية</w:t>
+      </w:r>
+      <w:r>
+        <w:rPr>
+          <w:rFonts w:cs="Arial" w:hint="cs"/>
+          <w:rtl/>
+          <w:lang w:bidi="ar-SY"/>
+        </w:rPr>
+        <w:t>، و</w:t>
+      </w:r>
+      <w:r>
+        <w:rPr>
+          <w:rFonts w:cs="Arial"/>
+          <w:rtl/>
+          <w:lang w:bidi="ar-SY"/>
+        </w:rPr>
+        <w:t>تشارك في عملية التوافق عبر توقيع المعاملات بناءً على منطق العمل المُشغَّل</w:t>
+      </w:r>
+      <w:r>
+        <w:rPr>
+          <w:rFonts w:cs="Arial" w:hint="cs"/>
+          <w:rtl/>
+          <w:lang w:bidi="ar-SY"/>
+        </w:rPr>
+        <w:t>، و</w:t>
+      </w:r>
+      <w:r>
+        <w:rPr>
+          <w:rFonts w:cs="Arial"/>
+          <w:rtl/>
+          <w:lang w:bidi="ar-SY"/>
+        </w:rPr>
+        <w:t>تستخدم قاعدة بيانات الحالة العالمية (</w:t>
+      </w:r>
+      <w:r>
+        <w:rPr>
+          <w:lang w:bidi="ar-SY"/>
+        </w:rPr>
+        <w:t>World State</w:t>
+      </w:r>
+      <w:r>
+        <w:rPr>
+          <w:rFonts w:cs="Arial"/>
+          <w:rtl/>
+          <w:lang w:bidi="ar-SY"/>
+        </w:rPr>
+        <w:t>) لتقديم استعلامات فورية.</w:t>
+      </w:r>
+    </w:p>
+    <w:p>
+      <w:pPr>
+        <w:bidi/>
+        <w:rPr>
+          <w:lang w:bidi="ar-SY"/>
+        </w:rPr>
+      </w:pPr>
+    </w:p>
+    <w:p>
+      <w:pPr>
+        <w:bidi/>
+        <w:rPr>
+          <w:lang w:bidi="ar-SY"/>
+        </w:rPr>
+      </w:pPr>
+      <w:r>
+        <w:rPr>
+          <w:lang w:bidi="ar-SY"/>
+        </w:rPr>
+        <w:t>Peer0 Org2</w:t>
+      </w:r>
+      <w:r>
+        <w:rPr>
+          <w:rFonts w:hint="cs"/>
+          <w:rtl/>
+          <w:lang w:bidi="ar-SY"/>
+        </w:rPr>
+        <w:t>:</w:t>
+      </w:r>
+      <w:r>
+        <w:rPr>
+          <w:rFonts w:cs="Arial"/>
+          <w:rtl/>
+          <w:lang w:bidi="ar-SY"/>
+        </w:rPr>
+        <w:t xml:space="preserve"> تلعب نفس الدور داخل المؤسسة الثانية</w:t>
+      </w:r>
+      <w:r>
+        <w:rPr>
+          <w:rFonts w:cs="Arial" w:hint="cs"/>
+          <w:rtl/>
+          <w:lang w:bidi="ar-SY"/>
+        </w:rPr>
+        <w:t>، و</w:t>
+      </w:r>
+      <w:r>
+        <w:rPr>
+          <w:rFonts w:cs="Arial"/>
+          <w:rtl/>
+          <w:lang w:bidi="ar-SY"/>
+        </w:rPr>
+        <w:t>تُعد جزءاً من الشبكة الموزّعة مما يُعزّز اللامركزية والتكرار</w:t>
+      </w:r>
+      <w:r>
+        <w:rPr>
+          <w:rFonts w:cs="Arial" w:hint="cs"/>
+          <w:rtl/>
+          <w:lang w:bidi="ar-SY"/>
+        </w:rPr>
+        <w:t>، و</w:t>
+      </w:r>
+      <w:r>
+        <w:rPr>
+          <w:rFonts w:cs="Arial"/>
+          <w:rtl/>
+          <w:lang w:bidi="ar-SY"/>
+        </w:rPr>
+        <w:t>تُساعد في تنفيذ العقود الذكية متعددة المؤسسات (</w:t>
+      </w:r>
+      <w:r>
+        <w:rPr>
+          <w:lang w:bidi="ar-SY"/>
+        </w:rPr>
+        <w:t xml:space="preserve">Multi-Org </w:t>
+      </w:r>
+      <w:proofErr w:type="spellStart"/>
+      <w:proofErr w:type="gramStart"/>
+      <w:r>
+        <w:rPr>
+          <w:lang w:bidi="ar-SY"/>
+        </w:rPr>
+        <w:t>Chaincodes</w:t>
+      </w:r>
+      <w:proofErr w:type="spellEnd"/>
+      <w:r>
+        <w:rPr>
+          <w:rFonts w:cs="Arial"/>
+          <w:rtl/>
+          <w:lang w:bidi="ar-SY"/>
+        </w:rPr>
+        <w:t>)</w:t>
+      </w:r>
+      <w:r>
+        <w:rPr>
+          <w:rFonts w:cs="Arial" w:hint="cs"/>
+          <w:rtl/>
+          <w:lang w:bidi="ar-SY"/>
+        </w:rPr>
+        <w:t>،</w:t>
+      </w:r>
+      <w:proofErr w:type="gramEnd"/>
+      <w:r>
+        <w:rPr>
+          <w:rFonts w:cs="Arial" w:hint="cs"/>
+          <w:rtl/>
+          <w:lang w:bidi="ar-SY"/>
+        </w:rPr>
+        <w:t xml:space="preserve"> و</w:t>
+      </w:r>
+      <w:r>
+        <w:rPr>
+          <w:rFonts w:cs="Arial"/>
+          <w:rtl/>
+          <w:lang w:bidi="ar-SY"/>
+        </w:rPr>
+        <w:t>توفّر الحماية من الأعطال عبر توفير نسخة متطابقة من دفتر الأستاذ.</w:t>
+      </w:r>
+    </w:p>
+    <w:p>
+      <w:pPr>
+        <w:bidi/>
+        <w:rPr>
+          <w:lang w:bidi="ar-SY"/>
+        </w:rPr>
+      </w:pPr>
+      <w:r>
+        <w:rPr>
+          <w:rFonts w:cs="Arial"/>
+          <w:rtl/>
+          <w:lang w:bidi="ar-SY"/>
+        </w:rPr>
+        <w:t>هذه العقد هي القوّة الحسابية الأساسية داخل الشبكة، وجميع المعاملات تمرّ من خلالها إمّا للتأييد أو للتحديث. كما تُعد مسؤولة عن الالتزام بآليات سياسة الإقرار (</w:t>
+      </w:r>
+      <w:r>
+        <w:rPr>
+          <w:lang w:bidi="ar-SY"/>
+        </w:rPr>
+        <w:t>Endorsement Policy</w:t>
+      </w:r>
+      <w:r>
+        <w:rPr>
+          <w:rFonts w:cs="Arial"/>
+          <w:rtl/>
+          <w:lang w:bidi="ar-SY"/>
+        </w:rPr>
+        <w:t>).</w:t>
+      </w:r>
+    </w:p>
+    <w:p>
+      <w:pPr>
+        <w:bidi/>
+        <w:rPr>
+          <w:lang w:bidi="ar-SY"/>
+        </w:rPr>
+      </w:pPr>
+    </w:p>
+    <w:p>
+      <w:pPr>
+        <w:pStyle w:val="Heading3"/>
+        <w:bidi/>
+        <w:rPr>
+          <w:lang w:bidi="ar-SY"/>
+        </w:rPr>
+      </w:pPr>
+      <w:r>
+        <w:rPr>
+          <w:rFonts w:cs="Arial"/>
+          <w:rtl/>
+          <w:lang w:bidi="ar-SY"/>
+        </w:rPr>
+        <w:t>خدمة الترتيب (</w:t>
+      </w:r>
+      <w:r>
+        <w:rPr>
+          <w:lang w:bidi="ar-SY"/>
+        </w:rPr>
+        <w:t>Ordering Service</w:t>
+      </w:r>
+      <w:r>
+        <w:rPr>
+          <w:rFonts w:cs="Arial"/>
+          <w:rtl/>
+          <w:lang w:bidi="ar-SY"/>
+        </w:rPr>
+        <w:t>)</w:t>
+      </w:r>
+    </w:p>
+    <w:p>
+      <w:pPr>
+        <w:bidi/>
+        <w:rPr>
+          <w:lang w:bidi="ar-SY"/>
+        </w:rPr>
+      </w:pPr>
+      <w:r>
+        <w:rPr>
+          <w:rFonts w:cs="Arial"/>
+          <w:rtl/>
+          <w:lang w:bidi="ar-SY"/>
+        </w:rPr>
+        <w:t>تمثّل عقدة الترتيب (</w:t>
+      </w:r>
+      <w:proofErr w:type="spellStart"/>
+      <w:r>
+        <w:rPr>
+          <w:lang w:bidi="ar-SY"/>
+        </w:rPr>
+        <w:t>Orderer</w:t>
+      </w:r>
+      <w:proofErr w:type="spellEnd"/>
+      <w:r>
+        <w:rPr>
+          <w:rFonts w:cs="Arial"/>
+          <w:rtl/>
+          <w:lang w:bidi="ar-SY"/>
+        </w:rPr>
+        <w:t>) نقطة التنسيق المركزية المسؤولة عن تنظيم المعاملات داخل الشبكة:</w:t>
+      </w:r>
+    </w:p>
+    <w:p>
+      <w:pPr>
+        <w:bidi/>
+        <w:rPr>
+          <w:rtl/>
+          <w:lang w:bidi="ar-SY"/>
+        </w:rPr>
+      </w:pPr>
+      <w:proofErr w:type="spellStart"/>
+      <w:r>
+        <w:rPr>
+          <w:lang w:bidi="ar-SY"/>
+        </w:rPr>
+        <w:t>Orderer</w:t>
+      </w:r>
+      <w:proofErr w:type="spellEnd"/>
+      <w:r>
+        <w:rPr>
+          <w:rFonts w:hint="cs"/>
+          <w:rtl/>
+          <w:lang w:bidi="ar-SY"/>
+        </w:rPr>
+        <w:t>: ولدي</w:t>
+      </w:r>
+      <w:r>
+        <w:rPr>
+          <w:rFonts w:hint="eastAsia"/>
+          <w:rtl/>
+          <w:lang w:bidi="ar-SY"/>
+        </w:rPr>
+        <w:t>ه</w:t>
+      </w:r>
+      <w:r>
+        <w:rPr>
+          <w:rFonts w:hint="cs"/>
+          <w:rtl/>
+          <w:lang w:bidi="ar-SY"/>
+        </w:rPr>
+        <w:t xml:space="preserve"> العديد من المهام:</w:t>
+      </w:r>
+    </w:p>
+    <w:p>
+      <w:pPr>
+        <w:bidi/>
+        <w:rPr>
+          <w:lang w:bidi="ar-SY"/>
+        </w:rPr>
+      </w:pPr>
+      <w:r>
+        <w:rPr>
+          <w:rFonts w:cs="Arial"/>
+          <w:rtl/>
+          <w:lang w:bidi="ar-SY"/>
+        </w:rPr>
+        <w:t xml:space="preserve">يجمع المعاملات الموقعة من </w:t>
+      </w:r>
+      <w:r>
+        <w:rPr>
+          <w:lang w:bidi="ar-SY"/>
+        </w:rPr>
+        <w:t>Peers</w:t>
+      </w:r>
+      <w:r>
+        <w:rPr>
+          <w:rFonts w:cs="Arial"/>
+          <w:rtl/>
+          <w:lang w:bidi="ar-SY"/>
+        </w:rPr>
+        <w:t xml:space="preserve"> ويضعها في ترتيب زمني دقيق.</w:t>
+      </w:r>
+    </w:p>
+    <w:p>
+      <w:pPr>
+        <w:bidi/>
+        <w:rPr>
+          <w:lang w:bidi="ar-SY"/>
+        </w:rPr>
+      </w:pPr>
+      <w:r>
+        <w:rPr>
+          <w:rFonts w:cs="Arial"/>
+          <w:rtl/>
+          <w:lang w:bidi="ar-SY"/>
+        </w:rPr>
+        <w:t>يُنشئ كُتل تحتوي على مجموعة من المعاملات ويُرسلها إلى العقد النظيرة.</w:t>
+      </w:r>
+    </w:p>
+    <w:p>
+      <w:pPr>
+        <w:bidi/>
+        <w:rPr>
+          <w:lang w:bidi="ar-SY"/>
+        </w:rPr>
+      </w:pPr>
+      <w:r>
+        <w:rPr>
+          <w:rFonts w:cs="Arial"/>
+          <w:rtl/>
+          <w:lang w:bidi="ar-SY"/>
+        </w:rPr>
+        <w:t>يضمن سلامة التسلسل الزمني (</w:t>
+      </w:r>
+      <w:r>
+        <w:rPr>
+          <w:lang w:bidi="ar-SY"/>
+        </w:rPr>
+        <w:t>Chronological Order</w:t>
+      </w:r>
+      <w:r>
+        <w:rPr>
+          <w:rFonts w:cs="Arial"/>
+          <w:rtl/>
+          <w:lang w:bidi="ar-SY"/>
+        </w:rPr>
+        <w:t>) وبالتالي عدم التلاعب أو التكرار.</w:t>
+      </w:r>
+    </w:p>
+    <w:p>
+      <w:pPr>
+        <w:bidi/>
+        <w:rPr>
+          <w:lang w:bidi="ar-SY"/>
+        </w:rPr>
+      </w:pPr>
+      <w:r>
+        <w:rPr>
+          <w:rFonts w:cs="Arial"/>
+          <w:rtl/>
+          <w:lang w:bidi="ar-SY"/>
+        </w:rPr>
+        <w:t xml:space="preserve">يدعم خوارزمية </w:t>
+      </w:r>
+      <w:r>
+        <w:rPr>
+          <w:lang w:bidi="ar-SY"/>
+        </w:rPr>
+        <w:t>Solo</w:t>
+      </w:r>
+      <w:r>
+        <w:rPr>
+          <w:rFonts w:cs="Arial"/>
+          <w:rtl/>
+          <w:lang w:bidi="ar-SY"/>
+        </w:rPr>
+        <w:t xml:space="preserve"> في البيئات التطويرية، مع إمكانية الانتقال لاحقاً إلى </w:t>
+      </w:r>
+      <w:r>
+        <w:rPr>
+          <w:lang w:bidi="ar-SY"/>
+        </w:rPr>
+        <w:t>Raft</w:t>
+      </w:r>
+      <w:r>
+        <w:rPr>
+          <w:rFonts w:cs="Arial"/>
+          <w:rtl/>
+          <w:lang w:bidi="ar-SY"/>
+        </w:rPr>
+        <w:t xml:space="preserve"> أو </w:t>
+      </w:r>
+      <w:r>
+        <w:rPr>
+          <w:lang w:bidi="ar-SY"/>
+        </w:rPr>
+        <w:t>Kafka</w:t>
+      </w:r>
+      <w:r>
+        <w:rPr>
+          <w:rFonts w:cs="Arial"/>
+          <w:rtl/>
+          <w:lang w:bidi="ar-SY"/>
+        </w:rPr>
+        <w:t xml:space="preserve"> لضمان التوفر العالي وتحمل الأعطال.</w:t>
+      </w:r>
+    </w:p>
+    <w:p>
+      <w:pPr>
+        <w:bidi/>
+        <w:rPr>
+          <w:lang w:bidi="ar-SY"/>
+        </w:rPr>
+      </w:pPr>
+      <w:r>
+        <w:rPr>
+          <w:rFonts w:cs="Arial"/>
+          <w:rtl/>
+          <w:lang w:bidi="ar-SY"/>
+        </w:rPr>
+        <w:t>تُعد هذه الخدمة مسؤولة عن "إغلاق المعاملات" بشكل نهائي، وهي الجهة الوحيدة المصرح لها بإنشاء كتل جديدة في السلسلة.</w:t>
+      </w:r>
+    </w:p>
+    <w:p>
+      <w:pPr>
+        <w:bidi/>
+        <w:rPr>
+          <w:lang w:bidi="ar-SY"/>
+        </w:rPr>
+      </w:pPr>
+    </w:p>
+    <w:p>
+      <w:pPr>
+        <w:pStyle w:val="Heading3"/>
+        <w:bidi/>
+        <w:rPr>
+          <w:lang w:bidi="ar-SY"/>
+        </w:rPr>
+      </w:pPr>
+      <w:r>
+        <w:rPr>
+          <w:rFonts w:cs="Arial"/>
+          <w:rtl/>
+          <w:lang w:bidi="ar-SY"/>
+        </w:rPr>
+        <w:t>طبقة التطبيق (</w:t>
+      </w:r>
+      <w:r>
+        <w:rPr>
+          <w:lang w:bidi="ar-SY"/>
+        </w:rPr>
+        <w:t>Application Layer</w:t>
+      </w:r>
+      <w:r>
+        <w:rPr>
+          <w:rFonts w:cs="Arial"/>
+          <w:rtl/>
+          <w:lang w:bidi="ar-SY"/>
+        </w:rPr>
+        <w:t>)</w:t>
+      </w:r>
+    </w:p>
+    <w:p>
+      <w:pPr>
+        <w:bidi/>
+        <w:rPr>
+          <w:lang w:bidi="ar-SY"/>
+        </w:rPr>
+      </w:pPr>
+      <w:r>
+        <w:rPr>
+          <w:rFonts w:cs="Arial"/>
+          <w:rtl/>
+          <w:lang w:bidi="ar-SY"/>
+        </w:rPr>
+        <w:t xml:space="preserve">تُستخدم هذه الطبقة لربط النظام بالبُنى الخارجية، حيث تُوفّر وسيلة تواصل بين نظام إدارة التجارة وشبكة </w:t>
+      </w:r>
+      <w:proofErr w:type="spellStart"/>
+      <w:r>
+        <w:rPr>
+          <w:rFonts w:cs="Arial"/>
+          <w:rtl/>
+          <w:lang w:bidi="ar-SY"/>
+        </w:rPr>
+        <w:t>البلوكشين</w:t>
+      </w:r>
+      <w:proofErr w:type="spellEnd"/>
+      <w:r>
+        <w:rPr>
+          <w:rFonts w:cs="Arial"/>
+          <w:rtl/>
+          <w:lang w:bidi="ar-SY"/>
+        </w:rPr>
+        <w:t>.</w:t>
+      </w:r>
+    </w:p>
+    <w:p>
+      <w:pPr>
+        <w:bidi/>
+        <w:rPr>
+          <w:b/>
+          <w:bCs/>
+          <w:lang w:bidi="ar-SY"/>
+        </w:rPr>
+      </w:pPr>
+      <w:r>
+        <w:rPr>
+          <w:b/>
+          <w:bCs/>
+          <w:rtl/>
+          <w:lang w:bidi="ar-SY"/>
+        </w:rPr>
+        <w:t xml:space="preserve">جسر </w:t>
+      </w:r>
+      <w:r>
+        <w:rPr>
+          <w:b/>
+          <w:bCs/>
+          <w:lang w:bidi="ar-SY"/>
+        </w:rPr>
+        <w:t>Node.js</w:t>
+      </w:r>
+      <w:r>
+        <w:rPr>
+          <w:rFonts w:hint="cs"/>
+          <w:b/>
+          <w:bCs/>
+          <w:rtl/>
+          <w:lang w:bidi="ar-SY"/>
+        </w:rPr>
+        <w:t xml:space="preserve">: </w:t>
+      </w:r>
+      <w:r>
+        <w:rPr>
+          <w:rFonts w:cs="Arial"/>
+          <w:rtl/>
+          <w:lang w:bidi="ar-SY"/>
+        </w:rPr>
+        <w:t>يعمل كوسيط (</w:t>
+      </w:r>
+      <w:r>
+        <w:rPr>
+          <w:lang w:bidi="ar-SY"/>
+        </w:rPr>
+        <w:t>Middleware</w:t>
+      </w:r>
+      <w:r>
+        <w:rPr>
+          <w:rFonts w:cs="Arial"/>
+          <w:rtl/>
+          <w:lang w:bidi="ar-SY"/>
+        </w:rPr>
+        <w:t xml:space="preserve">) بين التطبيقات التقليدية </w:t>
+      </w:r>
+      <w:r>
+        <w:rPr>
+          <w:lang w:bidi="ar-SY"/>
+        </w:rPr>
+        <w:t>ASP.NET</w:t>
+      </w:r>
+      <w:r>
+        <w:rPr>
+          <w:rFonts w:cs="Arial"/>
+          <w:rtl/>
+          <w:lang w:bidi="ar-SY"/>
+        </w:rPr>
+        <w:t xml:space="preserve"> وشبكة </w:t>
+      </w:r>
+      <w:r>
+        <w:rPr>
+          <w:lang w:bidi="ar-SY"/>
+        </w:rPr>
+        <w:t>Fabric</w:t>
+      </w:r>
+      <w:r>
+        <w:rPr>
+          <w:rFonts w:cs="Arial" w:hint="cs"/>
+          <w:rtl/>
+          <w:lang w:bidi="ar-SY"/>
+        </w:rPr>
+        <w:t xml:space="preserve">، حيث </w:t>
+      </w:r>
+      <w:r>
+        <w:rPr>
+          <w:rFonts w:cs="Arial"/>
+          <w:rtl/>
+          <w:lang w:bidi="ar-SY"/>
+        </w:rPr>
+        <w:t xml:space="preserve">يُحوّل طلبات </w:t>
+      </w:r>
+      <w:r>
+        <w:rPr>
+          <w:lang w:bidi="ar-SY"/>
+        </w:rPr>
+        <w:t>REST</w:t>
+      </w:r>
+      <w:r>
+        <w:rPr>
+          <w:rFonts w:cs="Arial"/>
+          <w:rtl/>
+          <w:lang w:bidi="ar-SY"/>
+        </w:rPr>
+        <w:t xml:space="preserve"> إلى صيغ متوافقة مع بروتوكولات </w:t>
+      </w:r>
+      <w:r>
+        <w:rPr>
+          <w:lang w:bidi="ar-SY"/>
+        </w:rPr>
+        <w:t>Fabric</w:t>
+      </w:r>
+      <w:r>
+        <w:rPr>
+          <w:rFonts w:cs="Arial" w:hint="cs"/>
+          <w:rtl/>
+          <w:lang w:bidi="ar-SY"/>
+        </w:rPr>
+        <w:t xml:space="preserve">، </w:t>
+      </w:r>
+      <w:r>
+        <w:rPr>
+          <w:rFonts w:cs="Arial"/>
+          <w:rtl/>
+          <w:lang w:bidi="ar-SY"/>
+        </w:rPr>
+        <w:t xml:space="preserve">يدير الاتصالات مع العقد النظيرة </w:t>
+      </w:r>
+      <w:r>
+        <w:rPr>
+          <w:rFonts w:cs="Arial" w:hint="cs"/>
+          <w:rtl/>
+          <w:lang w:bidi="ar-SY"/>
+        </w:rPr>
+        <w:t>وعقدة الترتيب</w:t>
+      </w:r>
+      <w:r>
+        <w:rPr>
+          <w:rFonts w:cs="Arial"/>
+          <w:rtl/>
+          <w:lang w:bidi="ar-SY"/>
+        </w:rPr>
+        <w:t xml:space="preserve"> من خلال </w:t>
+      </w:r>
+      <w:r>
+        <w:rPr>
+          <w:lang w:bidi="ar-SY"/>
+        </w:rPr>
+        <w:t>Fabric SDK</w:t>
+      </w:r>
+      <w:r>
+        <w:rPr>
+          <w:rFonts w:cs="Arial" w:hint="cs"/>
+          <w:rtl/>
+          <w:lang w:bidi="ar-SY"/>
+        </w:rPr>
+        <w:t>، و</w:t>
+      </w:r>
+      <w:r>
+        <w:rPr>
+          <w:rFonts w:cs="Arial"/>
+          <w:rtl/>
+          <w:lang w:bidi="ar-SY"/>
+        </w:rPr>
+        <w:t>يُنفّذ إدارة الشهادات وهويات المستخدمين، ما يعزز الأمان والسيطرة.</w:t>
+      </w:r>
+    </w:p>
+    <w:p>
+      <w:pPr>
+        <w:bidi/>
+        <w:rPr>
+          <w:b/>
+          <w:bCs/>
+          <w:lang w:bidi="ar-SY"/>
+        </w:rPr>
+      </w:pPr>
+      <w:r>
+        <w:rPr>
+          <w:b/>
+          <w:bCs/>
+          <w:lang w:bidi="ar-SY"/>
+        </w:rPr>
+        <w:t>RabbitMQ</w:t>
+      </w:r>
+      <w:r>
+        <w:rPr>
+          <w:rFonts w:cs="Arial" w:hint="cs"/>
+          <w:b/>
+          <w:bCs/>
+          <w:rtl/>
+          <w:lang w:bidi="ar-SY"/>
+        </w:rPr>
+        <w:t>:</w:t>
+      </w:r>
+      <w:r>
+        <w:rPr>
+          <w:rFonts w:hint="cs"/>
+          <w:b/>
+          <w:bCs/>
+          <w:rtl/>
+          <w:lang w:bidi="ar-SY"/>
+        </w:rPr>
+        <w:t xml:space="preserve"> </w:t>
+      </w:r>
+      <w:r>
+        <w:rPr>
+          <w:rFonts w:cs="Arial"/>
+          <w:rtl/>
+          <w:lang w:bidi="ar-SY"/>
+        </w:rPr>
+        <w:t xml:space="preserve">يُستخدم كصف رسائل لفصل طبقة الخلفية عن </w:t>
+      </w:r>
+      <w:proofErr w:type="spellStart"/>
+      <w:r>
+        <w:rPr>
+          <w:rFonts w:cs="Arial"/>
+          <w:rtl/>
+          <w:lang w:bidi="ar-SY"/>
+        </w:rPr>
+        <w:t>البلوكشين</w:t>
+      </w:r>
+      <w:proofErr w:type="spellEnd"/>
+      <w:r>
+        <w:rPr>
+          <w:rFonts w:cs="Arial" w:hint="cs"/>
+          <w:rtl/>
+          <w:lang w:bidi="ar-SY"/>
+        </w:rPr>
+        <w:t xml:space="preserve">، فهو </w:t>
+      </w:r>
+      <w:r>
+        <w:rPr>
+          <w:rFonts w:cs="Arial"/>
+          <w:rtl/>
+          <w:lang w:bidi="ar-SY"/>
+        </w:rPr>
+        <w:t>يُوفّر نظاماً مرناً وموثوقاً للتواصل غير المتزامن</w:t>
+      </w:r>
+      <w:r>
+        <w:rPr>
+          <w:rFonts w:cs="Arial" w:hint="cs"/>
+          <w:rtl/>
+          <w:lang w:bidi="ar-SY"/>
+        </w:rPr>
+        <w:t>، و</w:t>
+      </w:r>
+      <w:r>
+        <w:rPr>
+          <w:rFonts w:cs="Arial"/>
+          <w:rtl/>
+          <w:lang w:bidi="ar-SY"/>
+        </w:rPr>
+        <w:t>يمكّن من التعامل مع حمل عالٍ من المعاملات دون التأثير على الأداء العام</w:t>
+      </w:r>
+      <w:r>
+        <w:rPr>
+          <w:rFonts w:cs="Arial" w:hint="cs"/>
+          <w:rtl/>
+          <w:lang w:bidi="ar-SY"/>
+        </w:rPr>
+        <w:t xml:space="preserve">، فهو </w:t>
+      </w:r>
+      <w:r>
+        <w:rPr>
+          <w:rFonts w:cs="Arial"/>
+          <w:rtl/>
+          <w:lang w:bidi="ar-SY"/>
+        </w:rPr>
+        <w:t xml:space="preserve">يُحافظ على الرسائل حتى يتم التأكيد على استلامها ومعالجتها من قِبل </w:t>
+      </w:r>
+      <w:r>
+        <w:rPr>
+          <w:rFonts w:hint="cs"/>
+          <w:rtl/>
+          <w:lang w:bidi="ar-SY"/>
+        </w:rPr>
+        <w:t>الجسر</w:t>
+      </w:r>
+      <w:r>
+        <w:rPr>
+          <w:rFonts w:cs="Arial"/>
+          <w:rtl/>
+          <w:lang w:bidi="ar-SY"/>
+        </w:rPr>
+        <w:t>.</w:t>
+      </w:r>
+    </w:p>
+    <w:p>
+      <w:pPr>
+        <w:bidi/>
+        <w:rPr>
+          <w:rtl/>
+          <w:lang w:bidi="ar-SY"/>
+        </w:rPr>
+      </w:pPr>
+      <w:r>
+        <w:rPr>
+          <w:rFonts w:cs="Arial"/>
+          <w:rtl/>
+          <w:lang w:bidi="ar-SY"/>
+        </w:rPr>
+        <w:t xml:space="preserve">تضمن هذه الطبقة أن التفاعل مع شبكة </w:t>
+      </w:r>
+      <w:proofErr w:type="spellStart"/>
+      <w:r>
+        <w:rPr>
+          <w:rFonts w:cs="Arial"/>
+          <w:rtl/>
+          <w:lang w:bidi="ar-SY"/>
+        </w:rPr>
+        <w:t>البلوكشين</w:t>
+      </w:r>
+      <w:proofErr w:type="spellEnd"/>
+      <w:r>
+        <w:rPr>
+          <w:rFonts w:cs="Arial"/>
+          <w:rtl/>
+          <w:lang w:bidi="ar-SY"/>
+        </w:rPr>
+        <w:t xml:space="preserve"> يتم بطريقة سلسة، مرنة، وقابلة للتوسّع، دون الحاجة لتعقيد تفاصيل البروتوكول الأصلي لـ </w:t>
+      </w:r>
+      <w:r>
+        <w:rPr>
+          <w:lang w:bidi="ar-SY"/>
+        </w:rPr>
+        <w:t>Fabric</w:t>
+      </w:r>
+      <w:r>
+        <w:rPr>
+          <w:rFonts w:cs="Arial"/>
+          <w:rtl/>
+          <w:lang w:bidi="ar-SY"/>
+        </w:rPr>
+        <w:t>.</w:t>
+      </w:r>
+    </w:p>
+    <w:p>
+      <w:pPr>
+        <w:bidi/>
+        <w:rPr>
+          <w:lang w:bidi="ar-SY"/>
+        </w:rPr>
+      </w:pPr>
+    </w:p>
+    <w:p>
+      <w:pPr>
+        <w:pStyle w:val="Heading3"/>
+        <w:bidi/>
+        <w:rPr>
+          <w:lang w:bidi="ar-SY"/>
+        </w:rPr>
+      </w:pPr>
+      <w:r>
+        <w:rPr>
+          <w:rtl/>
+          <w:lang w:bidi="ar-SY"/>
+        </w:rPr>
+        <w:lastRenderedPageBreak/>
+        <w:t>تفاعل المكوّنات في الشبكة</w:t>
+      </w:r>
+    </w:p>
+    <w:p>
+      <w:pPr>
+        <w:bidi/>
+        <w:rPr>
+          <w:lang w:bidi="ar-SY"/>
+        </w:rPr>
+      </w:pPr>
+      <w:r>
+        <w:rPr>
+          <w:rFonts w:cs="Arial"/>
+          <w:rtl/>
+          <w:lang w:bidi="ar-SY"/>
+        </w:rPr>
+        <w:t xml:space="preserve">تدفّق الشهادات: تبدأ من سلطات الشهادات بإصدار الهويات </w:t>
+      </w:r>
+      <w:r>
+        <w:rPr>
+          <w:rFonts w:cs="Arial" w:hint="cs"/>
+          <w:rtl/>
+          <w:lang w:bidi="ar-SY"/>
+        </w:rPr>
+        <w:t>حيث</w:t>
+      </w:r>
+      <w:r>
+        <w:rPr>
+          <w:rFonts w:cs="Arial"/>
+          <w:rtl/>
+          <w:lang w:bidi="ar-SY"/>
+        </w:rPr>
+        <w:t xml:space="preserve"> تُستخدَم من قبل العقد والمستخدمين </w:t>
+      </w:r>
+      <w:r>
+        <w:rPr>
+          <w:rFonts w:cs="Arial" w:hint="cs"/>
+          <w:rtl/>
+          <w:lang w:bidi="ar-SY"/>
+        </w:rPr>
+        <w:t>لإنشاء</w:t>
+      </w:r>
+      <w:r>
+        <w:rPr>
+          <w:rFonts w:cs="Arial"/>
+          <w:rtl/>
+          <w:lang w:bidi="ar-SY"/>
+        </w:rPr>
+        <w:t xml:space="preserve"> الاتصال الآمن باستخدام </w:t>
+      </w:r>
+      <w:r>
+        <w:rPr>
+          <w:lang w:bidi="ar-SY"/>
+        </w:rPr>
+        <w:t>TLS</w:t>
+      </w:r>
+      <w:r>
+        <w:rPr>
+          <w:rFonts w:cs="Arial"/>
+          <w:rtl/>
+          <w:lang w:bidi="ar-SY"/>
+        </w:rPr>
+        <w:t>.</w:t>
+      </w:r>
+    </w:p>
+    <w:p>
+      <w:pPr>
+        <w:bidi/>
+        <w:rPr>
+          <w:lang w:bidi="ar-SY"/>
+        </w:rPr>
+      </w:pPr>
+      <w:r>
+        <w:rPr>
+          <w:rFonts w:cs="Arial"/>
+          <w:rtl/>
+          <w:lang w:bidi="ar-SY"/>
+        </w:rPr>
+        <w:t xml:space="preserve">تدفّق المعاملات: تُنشأ المعاملة في الخلفية </w:t>
+      </w:r>
+      <w:r>
+        <w:rPr>
+          <w:rFonts w:cs="Arial" w:hint="cs"/>
+          <w:rtl/>
+          <w:lang w:bidi="ar-SY"/>
+        </w:rPr>
+        <w:t>حيث</w:t>
+      </w:r>
+      <w:r>
+        <w:rPr>
+          <w:rFonts w:cs="Arial"/>
+          <w:rtl/>
+          <w:lang w:bidi="ar-SY"/>
+        </w:rPr>
+        <w:t xml:space="preserve"> تُرسَل إلى </w:t>
+      </w:r>
+      <w:r>
+        <w:rPr>
+          <w:lang w:bidi="ar-SY"/>
+        </w:rPr>
+        <w:t>RabbitMQ</w:t>
+      </w:r>
+      <w:r>
+        <w:rPr>
+          <w:rFonts w:cs="Arial"/>
+          <w:rtl/>
+          <w:lang w:bidi="ar-SY"/>
+        </w:rPr>
+        <w:t xml:space="preserve"> </w:t>
+      </w:r>
+      <w:r>
+        <w:rPr>
+          <w:rFonts w:cs="Arial" w:hint="cs"/>
+          <w:rtl/>
+          <w:lang w:bidi="ar-SY"/>
+        </w:rPr>
+        <w:t>ليقوم الجسر بم</w:t>
+      </w:r>
+      <w:r>
+        <w:rPr>
+          <w:rFonts w:cs="Arial"/>
+          <w:rtl/>
+          <w:lang w:bidi="ar-SY"/>
+        </w:rPr>
+        <w:t xml:space="preserve">ُعالجها </w:t>
+      </w:r>
+      <w:r>
+        <w:rPr>
+          <w:rFonts w:cs="Arial" w:hint="cs"/>
+          <w:rtl/>
+          <w:lang w:bidi="ar-SY"/>
+        </w:rPr>
+        <w:t>ومن ثم تقوم العقد النظيرة</w:t>
+      </w:r>
+      <w:r>
+        <w:rPr>
+          <w:rFonts w:cs="Arial"/>
+          <w:rtl/>
+          <w:lang w:bidi="ar-SY"/>
+        </w:rPr>
+        <w:t xml:space="preserve"> </w:t>
+      </w:r>
+      <w:r>
+        <w:rPr>
+          <w:lang w:bidi="ar-SY"/>
+        </w:rPr>
+        <w:t>Peers</w:t>
+      </w:r>
+      <w:r>
+        <w:rPr>
+          <w:rFonts w:cs="Arial" w:hint="cs"/>
+          <w:rtl/>
+          <w:lang w:bidi="ar-SY"/>
+        </w:rPr>
+        <w:t xml:space="preserve"> بتأييدها ومن ثم ترسل إلى عقد الترتيب </w:t>
+      </w:r>
+      <w:r>
+        <w:rPr>
+          <w:rFonts w:hint="cs"/>
+          <w:rtl/>
+          <w:lang w:bidi="ar-SY"/>
+        </w:rPr>
+        <w:t>ليتم ترتيبها</w:t>
+      </w:r>
+      <w:r>
+        <w:rPr>
+          <w:rFonts w:cs="Arial"/>
+          <w:rtl/>
+          <w:lang w:bidi="ar-SY"/>
+        </w:rPr>
+        <w:t xml:space="preserve"> </w:t>
+      </w:r>
+      <w:r>
+        <w:rPr>
+          <w:rFonts w:cs="Arial" w:hint="cs"/>
+          <w:rtl/>
+          <w:lang w:bidi="ar-SY"/>
+        </w:rPr>
+        <w:t xml:space="preserve">ومن ثمَّ </w:t>
+      </w:r>
+      <w:r>
+        <w:rPr>
+          <w:rFonts w:cs="Arial"/>
+          <w:rtl/>
+          <w:lang w:bidi="ar-SY"/>
+        </w:rPr>
+        <w:t>تُوزَّع على الشبكة.</w:t>
+      </w:r>
+    </w:p>
+    <w:p>
+      <w:pPr>
+        <w:bidi/>
+        <w:rPr>
+          <w:lang w:bidi="ar-SY"/>
+        </w:rPr>
+      </w:pPr>
+    </w:p>
+    <w:p>
+      <w:pPr>
+        <w:bidi/>
+        <w:rPr>
+          <w:rFonts w:cs="Arial"/>
+          <w:rtl/>
+          <w:lang w:bidi="ar-SY"/>
+        </w:rPr>
+      </w:pPr>
+      <w:r>
+        <w:rPr>
+          <w:rFonts w:cs="Arial"/>
+          <w:rtl/>
+          <w:lang w:bidi="ar-SY"/>
+        </w:rPr>
+        <w:t xml:space="preserve">أمان الشبكة: </w:t>
+      </w:r>
+      <w:r>
+        <w:rPr>
+          <w:rFonts w:cs="Arial"/>
+          <w:rtl/>
+          <w:lang w:bidi="ar-SY"/>
+        </w:rPr>
+        <w:t>تستند حماية الشبكة إلى بروتوكول </w:t>
+      </w:r>
+      <w:r>
+        <w:rPr>
+          <w:rFonts w:cs="Arial"/>
+          <w:lang w:bidi="ar-SY"/>
+        </w:rPr>
+        <w:t>TLS</w:t>
+      </w:r>
+      <w:r>
+        <w:rPr>
+          <w:rFonts w:cs="Arial"/>
+          <w:rtl/>
+          <w:lang w:bidi="ar-SY"/>
+        </w:rPr>
+        <w:t xml:space="preserve"> المقترن بشهادات </w:t>
+      </w:r>
+      <w:r>
+        <w:rPr>
+          <w:rFonts w:cs="Arial"/>
+          <w:lang w:bidi="ar-SY"/>
+        </w:rPr>
+        <w:t>X.509</w:t>
+      </w:r>
+      <w:r>
+        <w:rPr>
+          <w:rFonts w:cs="Arial"/>
+          <w:rtl/>
+          <w:lang w:bidi="ar-SY"/>
+        </w:rPr>
+        <w:t xml:space="preserve"> تُصدِرها سلطات شهادات موثوقة. يَتحقّق كلُّ طرف من هوية الطرف المقابل عبر مصادقة متبادلة قبل بدء التبادل، ثم تُشفَّر جميع البيانات المنقولة، ما يحول دون التنصّت أو انتحال الهوية ويحافظ على سرّية الرسائل وسلامتها.</w:t>
+      </w:r>
+    </w:p>
+    <w:p>
+      <w:pPr>
+        <w:bidi/>
+        <w:rPr>
+          <w:lang w:bidi="ar-SY"/>
+        </w:rPr>
+      </w:pPr>
+      <w:r>
+        <w:rPr>
+          <w:rFonts w:cs="Arial"/>
+          <w:rtl/>
+          <w:lang w:bidi="ar-SY"/>
+        </w:rPr>
+        <w:t xml:space="preserve">اللامركزية: التوزيع عبر مؤسستين مستقلّتين يضمن عدم وجود نقطة فشل </w:t>
+      </w:r>
+      <w:r>
+        <w:rPr>
+          <w:rFonts w:cs="Arial" w:hint="cs"/>
+          <w:rtl/>
+          <w:lang w:bidi="ar-SY"/>
+        </w:rPr>
+        <w:t>وحيدة</w:t>
+      </w:r>
+      <w:r>
+        <w:rPr>
+          <w:rFonts w:cs="Arial"/>
+          <w:rtl/>
+          <w:lang w:bidi="ar-SY"/>
+        </w:rPr>
+        <w:t xml:space="preserve"> (</w:t>
+      </w:r>
+      <w:r>
+        <w:rPr>
+          <w:lang w:bidi="ar-SY"/>
+        </w:rPr>
+        <w:t>Single Point of Failure</w:t>
+      </w:r>
+      <w:r>
+        <w:rPr>
+          <w:rFonts w:cs="Arial" w:hint="cs"/>
+          <w:rtl/>
+          <w:lang w:bidi="ar-SY"/>
+        </w:rPr>
+        <w:t xml:space="preserve">) حيث </w:t>
+      </w:r>
+      <w:r>
+        <w:rPr>
+          <w:rFonts w:cs="Arial"/>
+          <w:rtl/>
+          <w:lang w:bidi="ar-SY"/>
+        </w:rPr>
+        <w:t>إذا تعرّض</w:t>
+      </w:r>
+      <w:r>
+        <w:rPr>
+          <w:rFonts w:cs="Arial" w:hint="cs"/>
+          <w:rtl/>
+          <w:lang w:bidi="ar-SY"/>
+        </w:rPr>
+        <w:t>ت العقدة النظيرة</w:t>
+      </w:r>
+      <w:r>
+        <w:rPr>
+          <w:rFonts w:cs="Arial"/>
+          <w:rtl/>
+          <w:lang w:bidi="ar-SY"/>
+        </w:rPr>
+        <w:t xml:space="preserve"> </w:t>
+      </w:r>
+      <w:r>
+        <w:rPr>
+          <w:rFonts w:cs="Arial" w:hint="cs"/>
+          <w:rtl/>
+          <w:lang w:bidi="ar-SY"/>
+        </w:rPr>
+        <w:t>في مؤسسة ما</w:t>
+      </w:r>
+      <w:r>
+        <w:rPr>
+          <w:rFonts w:cs="Arial"/>
+          <w:rtl/>
+          <w:lang w:bidi="ar-SY"/>
+        </w:rPr>
+        <w:t xml:space="preserve"> لعطل، </w:t>
+      </w:r>
+      <w:r>
+        <w:rPr>
+          <w:rFonts w:cs="Arial" w:hint="cs"/>
+          <w:rtl/>
+          <w:lang w:bidi="ar-SY"/>
+        </w:rPr>
+        <w:t>ت</w:t>
+      </w:r>
+      <w:r>
+        <w:rPr>
+          <w:rFonts w:cs="Arial"/>
+          <w:rtl/>
+          <w:lang w:bidi="ar-SY"/>
+        </w:rPr>
+        <w:t xml:space="preserve">ظلّ </w:t>
+      </w:r>
+      <w:r>
+        <w:rPr>
+          <w:rFonts w:cs="Arial" w:hint="cs"/>
+          <w:rtl/>
+          <w:lang w:bidi="ar-SY"/>
+        </w:rPr>
+        <w:t>العقدة النظيرة الثانية في المؤسسة الأخرى</w:t>
+      </w:r>
+      <w:r>
+        <w:rPr>
+          <w:rFonts w:cs="Arial"/>
+          <w:rtl/>
+          <w:lang w:bidi="ar-SY"/>
+        </w:rPr>
+        <w:t xml:space="preserve"> قادر</w:t>
+      </w:r>
+      <w:r>
+        <w:rPr>
+          <w:rFonts w:cs="Arial" w:hint="cs"/>
+          <w:rtl/>
+          <w:lang w:bidi="ar-SY"/>
+        </w:rPr>
+        <w:t>ةً</w:t>
+      </w:r>
+      <w:r>
+        <w:rPr>
+          <w:rFonts w:cs="Arial"/>
+          <w:rtl/>
+          <w:lang w:bidi="ar-SY"/>
+        </w:rPr>
+        <w:t xml:space="preserve"> على معالجة المعاملات، والعكس صحيح</w:t>
+      </w:r>
+      <w:r>
+        <w:rPr>
+          <w:rFonts w:cs="Arial" w:hint="cs"/>
+          <w:rtl/>
+          <w:lang w:bidi="ar-SY"/>
+        </w:rPr>
+        <w:t xml:space="preserve"> </w:t>
+      </w:r>
+      <w:proofErr w:type="gramStart"/>
+      <w:r>
+        <w:rPr>
+          <w:rFonts w:cs="Arial" w:hint="cs"/>
+          <w:rtl/>
+          <w:lang w:bidi="ar-SY"/>
+        </w:rPr>
+        <w:t xml:space="preserve">و </w:t>
+      </w:r>
+      <w:r>
+        <w:rPr>
+          <w:rFonts w:cs="Arial"/>
+          <w:rtl/>
+          <w:lang w:bidi="ar-SY"/>
+        </w:rPr>
+        <w:t>تُلزِم</w:t>
+      </w:r>
+      <w:proofErr w:type="gramEnd"/>
+      <w:r>
+        <w:rPr>
+          <w:rFonts w:cs="Arial"/>
+          <w:rtl/>
+          <w:lang w:bidi="ar-SY"/>
+        </w:rPr>
+        <w:t xml:space="preserve"> سياسات القناة موافقة نظير من كلتا المؤسستين على أي معاملة، فلا تنفرد جهة واحدة بالتحكّم في دفتر الأستاذ أو تعديله.</w:t>
+      </w:r>
+    </w:p>
+    <w:p>
+      <w:pPr>
+        <w:bidi/>
+        <w:rPr>
+          <w:rFonts w:hint="cs"/>
+          <w:rtl/>
+          <w:lang w:bidi="ar-SY"/>
+        </w:rPr>
+      </w:pPr>
+    </w:p>
+    <w:p>
+      <w:pPr>
+        <w:bidi/>
+        <w:rPr>
+          <w:rFonts w:ascii="Segoe UI" w:hAnsi="Segoe UI" w:cs="Segoe UI"/>
+          <w:rtl/>
+          <w:lang w:bidi="ar-SY"/>
         </w:rPr>
       </w:pPr>
     </w:p>

</xml_diff>